<commit_message>
added repo link to PP
</commit_message>
<xml_diff>
--- a/docs/projectProposal.docx
+++ b/docs/projectProposal.docx
@@ -58,13 +58,7 @@
         <w:rPr>
           <w:color w:val="83CAEB" w:themeColor="accent1" w:themeTint="66"/>
         </w:rPr>
-        <w:t xml:space="preserve">, </w:t>
-      </w:r>
-      <w:r>
-        <w:rPr>
-          <w:color w:val="83CAEB" w:themeColor="accent1" w:themeTint="66"/>
-        </w:rPr>
-        <w:t>Carl Lazzeri</w:t>
+        <w:t>, Carl Lazzeri</w:t>
       </w:r>
     </w:p>
     <w:p>
@@ -217,9 +211,25 @@
       <w:pPr>
         <w:spacing w:line="360" w:lineRule="auto"/>
       </w:pPr>
+    </w:p>
+    <w:p>
+      <w:pPr>
+        <w:spacing w:line="360" w:lineRule="auto"/>
+      </w:pPr>
       <w:r>
         <w:lastRenderedPageBreak/>
-        <w:t>All documentation supporting the project can be found in the project repository under the ‘docs’ folder found here: ________________________________</w:t>
+        <w:t xml:space="preserve">All documentation supporting the project can be found in the project repository under the ‘docs’ folder found here: </w:t>
+      </w:r>
+      <w:hyperlink r:id="rId6" w:history="1">
+        <w:r>
+          <w:rPr>
+            <w:rStyle w:val="Hyperlink"/>
+          </w:rPr>
+          <w:t>https://github.com/Kaylaheady/webDevPortalAndScheduling/tree/main/docs</w:t>
+        </w:r>
+      </w:hyperlink>
+      <w:r>
+        <w:t xml:space="preserve"> </w:t>
       </w:r>
       <w:r>
         <w:br/>
@@ -427,10 +437,7 @@
         <w:t>E</w:t>
       </w:r>
       <w:r>
-        <w:t>nd)</w:t>
-      </w:r>
-      <w:r>
-        <w:t>:</w:t>
+        <w:t>nd):</w:t>
       </w:r>
     </w:p>
     <w:p>
@@ -503,7 +510,7 @@
       </w:r>
     </w:p>
     <w:sectPr>
-      <w:headerReference w:type="default" r:id="rId6"/>
+      <w:headerReference w:type="default" r:id="rId7"/>
       <w:pgSz w:w="12240" w:h="15840"/>
       <w:pgMar w:top="1440" w:right="1440" w:bottom="1440" w:left="1440" w:header="720" w:footer="720" w:gutter="0"/>
       <w:cols w:space="720"/>
@@ -1538,6 +1545,29 @@
     <w:uiPriority w:val="99"/>
     <w:rsid w:val="004540D7"/>
   </w:style>
+  <w:style w:type="character" w:styleId="Hyperlink">
+    <w:name w:val="Hyperlink"/>
+    <w:basedOn w:val="DefaultParagraphFont"/>
+    <w:uiPriority w:val="99"/>
+    <w:unhideWhenUsed/>
+    <w:rsid w:val="002536C6"/>
+    <w:rPr>
+      <w:color w:val="467886" w:themeColor="hyperlink"/>
+      <w:u w:val="single"/>
+    </w:rPr>
+  </w:style>
+  <w:style w:type="character" w:styleId="UnresolvedMention">
+    <w:name w:val="Unresolved Mention"/>
+    <w:basedOn w:val="DefaultParagraphFont"/>
+    <w:uiPriority w:val="99"/>
+    <w:semiHidden/>
+    <w:unhideWhenUsed/>
+    <w:rsid w:val="002536C6"/>
+    <w:rPr>
+      <w:color w:val="605E5C"/>
+      <w:shd w:val="clear" w:color="auto" w:fill="E1DFDD"/>
+    </w:rPr>
+  </w:style>
 </w:styles>
 </file>
 

</xml_diff>